<commit_message>
ОТС. Labs 1-3. Completed
</commit_message>
<xml_diff>
--- a/bstu-labs-3-1/ОТС/Lab.1/report_appendix_1.docx
+++ b/bstu-labs-3-1/ОТС/Lab.1/report_appendix_1.docx
@@ -482,15 +482,7 @@
               <w:sz w:val="24"/>
               <w:szCs w:val="24"/>
             </w:rPr>
-            <m:t>=</m:t>
-          </m:r>
-          <m:r>
-            <w:rPr>
-              <w:rFonts w:ascii="Cambria Math" w:eastAsiaTheme="minorEastAsia" w:hAnsi="Cambria Math" w:cs="Times New Roman"/>
-              <w:sz w:val="24"/>
-              <w:szCs w:val="24"/>
-            </w:rPr>
-            <m:t>10</m:t>
+            <m:t>=10</m:t>
           </m:r>
         </m:oMath>
       </m:oMathPara>
@@ -511,15 +503,7 @@
               <w:sz w:val="24"/>
               <w:szCs w:val="24"/>
             </w:rPr>
-            <m:t xml:space="preserve"> a=</m:t>
-          </m:r>
-          <m:r>
-            <w:rPr>
-              <w:rFonts w:ascii="Cambria Math" w:eastAsiaTheme="minorEastAsia" w:hAnsi="Cambria Math" w:cs="Times New Roman"/>
-              <w:sz w:val="24"/>
-              <w:szCs w:val="24"/>
-            </w:rPr>
-            <m:t>100</m:t>
+            <m:t xml:space="preserve"> a=100</m:t>
           </m:r>
         </m:oMath>
       </m:oMathPara>
@@ -2728,16 +2712,7 @@
                 <w:szCs w:val="24"/>
                 <w:lang w:val="ru-RU"/>
               </w:rPr>
-              <w:t>дисперсии</w:t>
-            </w:r>
-            <w:r>
-              <w:rPr>
-                <w:rFonts w:ascii="Times New Roman" w:hAnsi="Times New Roman" w:cs="Times New Roman"/>
-                <w:sz w:val="24"/>
-                <w:szCs w:val="24"/>
-                <w:lang w:val="ru-RU"/>
-              </w:rPr>
-              <w:t xml:space="preserve"> (</w:t>
+              <w:t>дисперсии (</w:t>
             </w:r>
             <w:r>
               <w:rPr>
@@ -2920,6 +2895,159 @@
                 <w:lang w:val="ru-RU"/>
               </w:rPr>
               <w:t>100.232</w:t>
+            </w:r>
+          </w:p>
+        </w:tc>
+      </w:tr>
+      <w:tr>
+        <w:trPr>
+          <w:trHeight w:val="537"/>
+        </w:trPr>
+        <w:tc>
+          <w:tcPr>
+            <w:tcW w:w="2122" w:type="dxa"/>
+          </w:tcPr>
+          <w:p>
+            <w:pPr>
+              <w:rPr>
+                <w:rFonts w:ascii="Times New Roman" w:hAnsi="Times New Roman" w:cs="Times New Roman"/>
+                <w:sz w:val="24"/>
+                <w:szCs w:val="24"/>
+              </w:rPr>
+            </w:pPr>
+            <w:r>
+              <w:rPr>
+                <w:rFonts w:ascii="Times New Roman" w:hAnsi="Times New Roman" w:cs="Times New Roman"/>
+                <w:sz w:val="24"/>
+                <w:szCs w:val="24"/>
+                <w:lang w:val="ru-RU"/>
+              </w:rPr>
+              <w:t>χ</w:t>
+            </w:r>
+            <w:r>
+              <w:rPr>
+                <w:rFonts w:ascii="Times New Roman" w:hAnsi="Times New Roman" w:cs="Times New Roman"/>
+                <w:sz w:val="24"/>
+                <w:szCs w:val="24"/>
+                <w:vertAlign w:val="superscript"/>
+              </w:rPr>
+              <w:t>2</w:t>
+            </w:r>
+          </w:p>
+        </w:tc>
+        <w:tc>
+          <w:tcPr>
+            <w:tcW w:w="1149" w:type="dxa"/>
+          </w:tcPr>
+          <w:p>
+            <w:pPr>
+              <w:rPr>
+                <w:rFonts w:ascii="Times New Roman" w:hAnsi="Times New Roman" w:cs="Times New Roman"/>
+                <w:sz w:val="24"/>
+                <w:szCs w:val="24"/>
+              </w:rPr>
+            </w:pPr>
+            <w:r>
+              <w:rPr>
+                <w:rFonts w:ascii="Times New Roman" w:hAnsi="Times New Roman" w:cs="Times New Roman"/>
+                <w:sz w:val="24"/>
+                <w:szCs w:val="24"/>
+              </w:rPr>
+              <w:t>8.61321</w:t>
+            </w:r>
+          </w:p>
+        </w:tc>
+        <w:tc>
+          <w:tcPr>
+            <w:tcW w:w="1602" w:type="dxa"/>
+          </w:tcPr>
+          <w:p>
+            <w:pPr>
+              <w:rPr>
+                <w:rFonts w:ascii="Times New Roman" w:hAnsi="Times New Roman" w:cs="Times New Roman"/>
+                <w:sz w:val="24"/>
+                <w:szCs w:val="24"/>
+              </w:rPr>
+            </w:pPr>
+            <w:r>
+              <w:rPr>
+                <w:rFonts w:ascii="Times New Roman" w:hAnsi="Times New Roman" w:cs="Times New Roman"/>
+                <w:sz w:val="24"/>
+                <w:szCs w:val="24"/>
+              </w:rPr>
+              <w:t>8.81896</w:t>
+            </w:r>
+          </w:p>
+        </w:tc>
+        <w:tc>
+          <w:tcPr>
+            <w:tcW w:w="1602" w:type="dxa"/>
+          </w:tcPr>
+          <w:p>
+            <w:pPr>
+              <w:rPr>
+                <w:rFonts w:ascii="Times New Roman" w:hAnsi="Times New Roman" w:cs="Times New Roman"/>
+                <w:sz w:val="24"/>
+                <w:szCs w:val="24"/>
+                <w:lang w:val="ru-RU"/>
+              </w:rPr>
+            </w:pPr>
+            <w:r>
+              <w:rPr>
+                <w:rFonts w:ascii="Times New Roman" w:hAnsi="Times New Roman" w:cs="Times New Roman"/>
+                <w:sz w:val="24"/>
+                <w:szCs w:val="24"/>
+                <w:lang w:val="ru-RU"/>
+              </w:rPr>
+              <w:t>8.84485</w:t>
+            </w:r>
+          </w:p>
+        </w:tc>
+        <w:tc>
+          <w:tcPr>
+            <w:tcW w:w="1602" w:type="dxa"/>
+          </w:tcPr>
+          <w:p>
+            <w:pPr>
+              <w:rPr>
+                <w:rFonts w:ascii="Times New Roman" w:hAnsi="Times New Roman" w:cs="Times New Roman"/>
+                <w:sz w:val="24"/>
+                <w:szCs w:val="24"/>
+                <w:lang w:val="ru-RU"/>
+              </w:rPr>
+            </w:pPr>
+            <w:r>
+              <w:rPr>
+                <w:rFonts w:ascii="Times New Roman" w:hAnsi="Times New Roman" w:cs="Times New Roman"/>
+                <w:sz w:val="24"/>
+                <w:szCs w:val="24"/>
+                <w:lang w:val="ru-RU"/>
+              </w:rPr>
+              <w:t>8.86819</w:t>
+            </w:r>
+          </w:p>
+        </w:tc>
+        <w:tc>
+          <w:tcPr>
+            <w:tcW w:w="1602" w:type="dxa"/>
+          </w:tcPr>
+          <w:p>
+            <w:pPr>
+              <w:rPr>
+                <w:rFonts w:ascii="Times New Roman" w:hAnsi="Times New Roman" w:cs="Times New Roman"/>
+                <w:sz w:val="24"/>
+                <w:szCs w:val="24"/>
+                <w:lang w:val="ru-RU"/>
+              </w:rPr>
+            </w:pPr>
+            <w:r>
+              <w:rPr>
+                <w:rFonts w:ascii="Times New Roman" w:hAnsi="Times New Roman" w:cs="Times New Roman"/>
+                <w:sz w:val="24"/>
+                <w:szCs w:val="24"/>
+                <w:lang w:val="ru-RU"/>
+              </w:rPr>
+              <w:t>8.86992</w:t>
             </w:r>
           </w:p>
         </w:tc>
@@ -2934,6 +3062,8 @@
           <w:lang w:val="ru-RU"/>
         </w:rPr>
       </w:pPr>
+      <w:bookmarkStart w:id="0" w:name="_GoBack"/>
+      <w:bookmarkEnd w:id="0"/>
     </w:p>
     <w:p>
       <w:pPr>
@@ -2947,12 +3077,133 @@
       <w:r>
         <w:rPr>
           <w:rFonts w:ascii="Times New Roman" w:hAnsi="Times New Roman" w:cs="Times New Roman"/>
+          <w:sz w:val="24"/>
+          <w:szCs w:val="24"/>
+          <w:lang w:val="ru-RU"/>
+        </w:rPr>
+        <w:lastRenderedPageBreak/>
+        <w:t xml:space="preserve">Для высчитывания </w:t>
+      </w:r>
+      <w:r>
+        <w:rPr>
+          <w:rFonts w:ascii="Times New Roman" w:hAnsi="Times New Roman" w:cs="Times New Roman"/>
+          <w:sz w:val="24"/>
+          <w:szCs w:val="24"/>
+          <w:lang w:val="ru-RU"/>
+        </w:rPr>
+        <w:t>χ</w:t>
+      </w:r>
+      <w:r>
+        <w:rPr>
+          <w:rFonts w:ascii="Times New Roman" w:hAnsi="Times New Roman" w:cs="Times New Roman"/>
+          <w:sz w:val="24"/>
+          <w:szCs w:val="24"/>
+          <w:vertAlign w:val="superscript"/>
+          <w:lang w:val="ru-RU"/>
+        </w:rPr>
+        <w:t>2</w:t>
+      </w:r>
+      <w:r>
+        <w:rPr>
+          <w:rFonts w:ascii="Times New Roman" w:hAnsi="Times New Roman" w:cs="Times New Roman"/>
+          <w:sz w:val="24"/>
+          <w:szCs w:val="24"/>
+          <w:vertAlign w:val="superscript"/>
+          <w:lang w:val="ru-RU"/>
+        </w:rPr>
+        <w:t xml:space="preserve"> </w:t>
+      </w:r>
+      <w:r>
+        <w:rPr>
+          <w:rFonts w:ascii="Times New Roman" w:hAnsi="Times New Roman" w:cs="Times New Roman"/>
+          <w:sz w:val="24"/>
+          <w:szCs w:val="24"/>
+          <w:lang w:val="ru-RU"/>
+        </w:rPr>
+        <w:t xml:space="preserve">будем использовать 6 степеней свободы, а также </w:t>
+      </w:r>
+      <w:r>
+        <w:rPr>
+          <w:rFonts w:ascii="Times New Roman" w:hAnsi="Times New Roman" w:cs="Times New Roman"/>
+          <w:sz w:val="24"/>
+          <w:szCs w:val="24"/>
+        </w:rPr>
+        <w:t>α</w:t>
+      </w:r>
+      <w:r>
+        <w:rPr>
+          <w:rFonts w:ascii="Times New Roman" w:hAnsi="Times New Roman" w:cs="Times New Roman"/>
+          <w:sz w:val="24"/>
+          <w:szCs w:val="24"/>
+          <w:lang w:val="ru-RU"/>
+        </w:rPr>
+        <w:t xml:space="preserve"> = 0.9. </w:t>
+      </w:r>
+      <w:r>
+        <w:rPr>
+          <w:rFonts w:ascii="Times New Roman" w:hAnsi="Times New Roman" w:cs="Times New Roman"/>
+          <w:sz w:val="24"/>
+          <w:szCs w:val="24"/>
+          <w:lang w:val="ru-RU"/>
+        </w:rPr>
+        <w:t xml:space="preserve">В таком случае </w:t>
+      </w:r>
+      <w:r>
+        <w:rPr>
+          <w:rFonts w:ascii="Times New Roman" w:hAnsi="Times New Roman" w:cs="Times New Roman"/>
+          <w:sz w:val="24"/>
+          <w:szCs w:val="24"/>
+          <w:lang w:val="ru-RU"/>
+        </w:rPr>
+        <w:t>χ</w:t>
+      </w:r>
+      <w:r>
+        <w:rPr>
+          <w:rFonts w:ascii="Times New Roman" w:hAnsi="Times New Roman" w:cs="Times New Roman"/>
+          <w:sz w:val="24"/>
+          <w:szCs w:val="24"/>
+          <w:vertAlign w:val="superscript"/>
+          <w:lang w:val="ru-RU"/>
+        </w:rPr>
+        <w:t>2</w:t>
+      </w:r>
+      <w:r>
+        <w:rPr>
+          <w:rFonts w:ascii="Times New Roman" w:hAnsi="Times New Roman" w:cs="Times New Roman"/>
+          <w:sz w:val="24"/>
+          <w:szCs w:val="24"/>
+          <w:vertAlign w:val="superscript"/>
+          <w:lang w:val="ru-RU"/>
+        </w:rPr>
+        <w:t xml:space="preserve"> </w:t>
+      </w:r>
+      <w:r>
+        <w:rPr>
+          <w:rFonts w:ascii="Times New Roman" w:hAnsi="Times New Roman" w:cs="Times New Roman"/>
+          <w:sz w:val="24"/>
+          <w:szCs w:val="24"/>
+          <w:lang w:val="ru-RU"/>
+        </w:rPr>
+        <w:t xml:space="preserve">не должно превышать значения 10.6. </w:t>
+      </w:r>
+    </w:p>
+    <w:p>
+      <w:pPr>
+        <w:rPr>
+          <w:rFonts w:ascii="Times New Roman" w:hAnsi="Times New Roman" w:cs="Times New Roman"/>
+          <w:sz w:val="24"/>
+          <w:szCs w:val="24"/>
+          <w:lang w:val="ru-RU"/>
+        </w:rPr>
+      </w:pPr>
+      <w:r>
+        <w:rPr>
+          <w:rFonts w:ascii="Times New Roman" w:hAnsi="Times New Roman" w:cs="Times New Roman"/>
           <w:i/>
           <w:sz w:val="24"/>
           <w:szCs w:val="24"/>
           <w:lang w:val="ru-RU"/>
         </w:rPr>
-        <w:lastRenderedPageBreak/>
         <w:t>Примечание</w:t>
       </w:r>
       <w:r>
@@ -2991,8 +3242,6 @@
         </w:rPr>
         <w:t>Также при увеличении числа генерируемой выборки сужается доверительный интервал и для математического ожидания и дисперсии.</w:t>
       </w:r>
-      <w:bookmarkStart w:id="0" w:name="_GoBack"/>
-      <w:bookmarkEnd w:id="0"/>
     </w:p>
     <w:p>
       <w:pPr>

</xml_diff>